<commit_message>
Updated home page with tech pills
</commit_message>
<xml_diff>
--- a/public/docs/vkoval@gmail.com.Resume.docx
+++ b/public/docs/vkoval@gmail.com.Resume.docx
@@ -1516,6 +1516,30 @@
         </w:rPr>
         <w:t>Bolt</w:t>
       </w:r>
+      <w:r>
+        <w:rPr>
+          <w:rFonts w:asciiTheme="minorHAnsi" w:hAnsiTheme="minorHAnsi" w:cstheme="minorHAnsi"/>
+          <w:sz w:val="22"/>
+          <w:szCs w:val="22"/>
+        </w:rPr>
+        <w:t>, C</w:t>
+      </w:r>
+      <w:r>
+        <w:rPr>
+          <w:rFonts w:asciiTheme="minorHAnsi" w:hAnsiTheme="minorHAnsi" w:cstheme="minorHAnsi"/>
+          <w:sz w:val="22"/>
+          <w:szCs w:val="22"/>
+        </w:rPr>
+        <w:t>laude</w:t>
+      </w:r>
+      <w:r>
+        <w:rPr>
+          <w:rFonts w:asciiTheme="minorHAnsi" w:hAnsiTheme="minorHAnsi" w:cstheme="minorHAnsi"/>
+          <w:sz w:val="22"/>
+          <w:szCs w:val="22"/>
+        </w:rPr>
+        <w:t xml:space="preserve"> AI, Meta AI, Gemini, ChatGPT, Microsoft Copilot</w:t>
+      </w:r>
     </w:p>
     <w:p>
       <w:pPr>
@@ -2250,7 +2274,6 @@
         </w:rPr>
         <w:t>Software Developer</w:t>
       </w:r>
-      <w:proofErr w:type="gramStart"/>
       <w:r>
         <w:rPr>
           <w:rFonts w:asciiTheme="minorHAnsi" w:hAnsiTheme="minorHAnsi" w:cstheme="minorHAnsi"/>
@@ -2271,7 +2294,6 @@
         </w:rPr>
         <w:t>Independent</w:t>
       </w:r>
-      <w:proofErr w:type="gramEnd"/>
       <w:r>
         <w:rPr>
           <w:rFonts w:asciiTheme="minorHAnsi" w:hAnsiTheme="minorHAnsi" w:cstheme="minorHAnsi"/>
@@ -2307,34 +2329,15 @@
           <w:sz w:val="22"/>
           <w:szCs w:val="22"/>
         </w:rPr>
-        <w:t xml:space="preserve">, </w:t>
-      </w:r>
-      <w:proofErr w:type="gramStart"/>
-      <w:r>
-        <w:rPr>
-          <w:rFonts w:asciiTheme="minorHAnsi" w:hAnsiTheme="minorHAnsi" w:cstheme="minorHAnsi"/>
-          <w:i/>
-          <w:sz w:val="22"/>
-          <w:szCs w:val="22"/>
-        </w:rPr>
-        <w:t>MA</w:t>
-      </w:r>
-      <w:r>
-        <w:rPr>
-          <w:rFonts w:asciiTheme="minorHAnsi" w:hAnsiTheme="minorHAnsi" w:cstheme="minorHAnsi"/>
-          <w:sz w:val="22"/>
-          <w:szCs w:val="22"/>
-        </w:rPr>
-        <w:t xml:space="preserve">  |</w:t>
-      </w:r>
-      <w:proofErr w:type="gramEnd"/>
-      <w:r>
-        <w:rPr>
-          <w:rFonts w:asciiTheme="minorHAnsi" w:hAnsiTheme="minorHAnsi" w:cstheme="minorHAnsi"/>
-          <w:sz w:val="22"/>
-          <w:szCs w:val="22"/>
-        </w:rPr>
-        <w:t xml:space="preserve">  </w:t>
+        <w:t>, MA</w:t>
+      </w:r>
+      <w:r>
+        <w:rPr>
+          <w:rFonts w:asciiTheme="minorHAnsi" w:hAnsiTheme="minorHAnsi" w:cstheme="minorHAnsi"/>
+          <w:sz w:val="22"/>
+          <w:szCs w:val="22"/>
+        </w:rPr>
+        <w:t xml:space="preserve">  |  </w:t>
       </w:r>
       <w:r>
         <w:rPr>
@@ -2505,7 +2508,63 @@
           <w:sz w:val="22"/>
           <w:szCs w:val="22"/>
         </w:rPr>
-        <w:t>GitHub Copilot) to accelerate prototyping and improve code quality.</w:t>
+        <w:t>GitHub Copilot</w:t>
+      </w:r>
+      <w:r>
+        <w:rPr>
+          <w:rFonts w:asciiTheme="minorHAnsi" w:hAnsiTheme="minorHAnsi" w:cstheme="minorHAnsi"/>
+          <w:sz w:val="22"/>
+          <w:szCs w:val="22"/>
+        </w:rPr>
+        <w:t xml:space="preserve">, </w:t>
+      </w:r>
+      <w:r>
+        <w:rPr>
+          <w:rFonts w:asciiTheme="minorHAnsi" w:hAnsiTheme="minorHAnsi" w:cstheme="minorHAnsi"/>
+          <w:sz w:val="22"/>
+          <w:szCs w:val="22"/>
+        </w:rPr>
+        <w:t>C</w:t>
+      </w:r>
+      <w:r>
+        <w:rPr>
+          <w:rFonts w:asciiTheme="minorHAnsi" w:hAnsiTheme="minorHAnsi" w:cstheme="minorHAnsi"/>
+          <w:sz w:val="22"/>
+          <w:szCs w:val="22"/>
+        </w:rPr>
+        <w:t>laude</w:t>
+      </w:r>
+      <w:r>
+        <w:rPr>
+          <w:rFonts w:asciiTheme="minorHAnsi" w:hAnsiTheme="minorHAnsi" w:cstheme="minorHAnsi"/>
+          <w:sz w:val="22"/>
+          <w:szCs w:val="22"/>
+        </w:rPr>
+        <w:t xml:space="preserve"> AI</w:t>
+      </w:r>
+      <w:r>
+        <w:rPr>
+          <w:rFonts w:asciiTheme="minorHAnsi" w:hAnsiTheme="minorHAnsi" w:cstheme="minorHAnsi"/>
+          <w:sz w:val="22"/>
+          <w:szCs w:val="22"/>
+        </w:rPr>
+        <w:t xml:space="preserve">) to </w:t>
+      </w:r>
+      <w:r>
+        <w:rPr>
+          <w:rFonts w:asciiTheme="minorHAnsi" w:hAnsiTheme="minorHAnsi" w:cstheme="minorHAnsi"/>
+          <w:sz w:val="22"/>
+          <w:szCs w:val="22"/>
+        </w:rPr>
+        <w:t xml:space="preserve">gather ideas, </w:t>
+      </w:r>
+      <w:r>
+        <w:rPr>
+          <w:rFonts w:asciiTheme="minorHAnsi" w:hAnsiTheme="minorHAnsi" w:cstheme="minorHAnsi"/>
+          <w:sz w:val="22"/>
+          <w:szCs w:val="22"/>
+        </w:rPr>
+        <w:t>accelerate prototyping and improve code quality.</w:t>
       </w:r>
     </w:p>
     <w:p>
@@ -2886,7 +2945,6 @@
         </w:rPr>
         <w:t>Senior Software Developer</w:t>
       </w:r>
-      <w:proofErr w:type="gramStart"/>
       <w:r>
         <w:rPr>
           <w:rFonts w:asciiTheme="minorHAnsi" w:hAnsiTheme="minorHAnsi" w:cstheme="minorHAnsi"/>
@@ -2905,20 +2963,17 @@
           <w:szCs w:val="22"/>
           <w:u w:val="single"/>
         </w:rPr>
-        <w:t>Dynamo</w:t>
-      </w:r>
-      <w:proofErr w:type="gramEnd"/>
-      <w:r>
-        <w:rPr>
-          <w:rFonts w:asciiTheme="minorHAnsi" w:hAnsiTheme="minorHAnsi" w:cstheme="minorHAnsi"/>
-          <w:b/>
-          <w:bCs/>
+        <w:t>Dynamo Software</w:t>
+      </w:r>
+      <w:r>
+        <w:rPr>
+          <w:rFonts w:asciiTheme="minorHAnsi" w:hAnsiTheme="minorHAnsi" w:cstheme="minorHAnsi"/>
           <w:i/>
           <w:sz w:val="22"/>
           <w:szCs w:val="22"/>
           <w:u w:val="single"/>
         </w:rPr>
-        <w:t xml:space="preserve"> Software</w:t>
+        <w:t>,</w:t>
       </w:r>
       <w:r>
         <w:rPr>
@@ -2926,9 +2981,8 @@
           <w:i/>
           <w:sz w:val="22"/>
           <w:szCs w:val="22"/>
-          <w:u w:val="single"/>
-        </w:rPr>
-        <w:t>,</w:t>
+        </w:rPr>
+        <w:t xml:space="preserve"> </w:t>
       </w:r>
       <w:r>
         <w:rPr>
@@ -2937,7 +2991,7 @@
           <w:sz w:val="22"/>
           <w:szCs w:val="22"/>
         </w:rPr>
-        <w:t xml:space="preserve"> </w:t>
+        <w:t>Watertown</w:t>
       </w:r>
       <w:r>
         <w:rPr>
@@ -2946,43 +3000,15 @@
           <w:sz w:val="22"/>
           <w:szCs w:val="22"/>
         </w:rPr>
-        <w:t>Watertown</w:t>
-      </w:r>
-      <w:r>
-        <w:rPr>
-          <w:rFonts w:asciiTheme="minorHAnsi" w:hAnsiTheme="minorHAnsi" w:cstheme="minorHAnsi"/>
-          <w:i/>
-          <w:sz w:val="22"/>
-          <w:szCs w:val="22"/>
-        </w:rPr>
-        <w:t xml:space="preserve">, </w:t>
-      </w:r>
-      <w:proofErr w:type="gramStart"/>
-      <w:r>
-        <w:rPr>
-          <w:rFonts w:asciiTheme="minorHAnsi" w:hAnsiTheme="minorHAnsi" w:cstheme="minorHAnsi"/>
-          <w:i/>
-          <w:sz w:val="22"/>
-          <w:szCs w:val="22"/>
-        </w:rPr>
-        <w:t>MA</w:t>
-      </w:r>
-      <w:r>
-        <w:rPr>
-          <w:rFonts w:asciiTheme="minorHAnsi" w:hAnsiTheme="minorHAnsi" w:cstheme="minorHAnsi"/>
-          <w:sz w:val="22"/>
-          <w:szCs w:val="22"/>
-        </w:rPr>
-        <w:t xml:space="preserve">  |</w:t>
-      </w:r>
-      <w:proofErr w:type="gramEnd"/>
-      <w:r>
-        <w:rPr>
-          <w:rFonts w:asciiTheme="minorHAnsi" w:hAnsiTheme="minorHAnsi" w:cstheme="minorHAnsi"/>
-          <w:sz w:val="22"/>
-          <w:szCs w:val="22"/>
-        </w:rPr>
-        <w:t xml:space="preserve">  </w:t>
+        <w:t>, MA</w:t>
+      </w:r>
+      <w:r>
+        <w:rPr>
+          <w:rFonts w:asciiTheme="minorHAnsi" w:hAnsiTheme="minorHAnsi" w:cstheme="minorHAnsi"/>
+          <w:sz w:val="22"/>
+          <w:szCs w:val="22"/>
+        </w:rPr>
+        <w:t xml:space="preserve">  |  </w:t>
       </w:r>
       <w:r>
         <w:rPr>
@@ -4030,7 +4056,6 @@
         </w:rPr>
         <w:t xml:space="preserve"> </w:t>
       </w:r>
-      <w:proofErr w:type="gramStart"/>
       <w:r>
         <w:rPr>
           <w:rFonts w:asciiTheme="minorHAnsi" w:hAnsiTheme="minorHAnsi" w:cstheme="minorHAnsi"/>
@@ -4057,20 +4082,17 @@
           <w:szCs w:val="22"/>
           <w:u w:val="single"/>
         </w:rPr>
-        <w:t>MFS</w:t>
-      </w:r>
-      <w:proofErr w:type="gramEnd"/>
-      <w:r>
-        <w:rPr>
-          <w:rFonts w:asciiTheme="minorHAnsi" w:hAnsiTheme="minorHAnsi" w:cstheme="minorHAnsi"/>
-          <w:b/>
-          <w:bCs/>
+        <w:t>MFS Investment Management</w:t>
+      </w:r>
+      <w:r>
+        <w:rPr>
+          <w:rFonts w:asciiTheme="minorHAnsi" w:hAnsiTheme="minorHAnsi" w:cstheme="minorHAnsi"/>
           <w:i/>
           <w:sz w:val="22"/>
           <w:szCs w:val="22"/>
           <w:u w:val="single"/>
         </w:rPr>
-        <w:t xml:space="preserve"> Investment Management</w:t>
+        <w:t>,</w:t>
       </w:r>
       <w:r>
         <w:rPr>
@@ -4078,28 +4100,8 @@
           <w:i/>
           <w:sz w:val="22"/>
           <w:szCs w:val="22"/>
-          <w:u w:val="single"/>
-        </w:rPr>
-        <w:t>,</w:t>
-      </w:r>
-      <w:r>
-        <w:rPr>
-          <w:rFonts w:asciiTheme="minorHAnsi" w:hAnsiTheme="minorHAnsi" w:cstheme="minorHAnsi"/>
-          <w:i/>
-          <w:sz w:val="22"/>
-          <w:szCs w:val="22"/>
-        </w:rPr>
-        <w:t xml:space="preserve"> Boston, </w:t>
-      </w:r>
-      <w:proofErr w:type="gramStart"/>
-      <w:r>
-        <w:rPr>
-          <w:rFonts w:asciiTheme="minorHAnsi" w:hAnsiTheme="minorHAnsi" w:cstheme="minorHAnsi"/>
-          <w:i/>
-          <w:sz w:val="22"/>
-          <w:szCs w:val="22"/>
-        </w:rPr>
-        <w:t>MA</w:t>
+        </w:rPr>
+        <w:t xml:space="preserve"> Boston, MA</w:t>
       </w:r>
       <w:r>
         <w:rPr>
@@ -4117,7 +4119,6 @@
         </w:rPr>
         <w:t xml:space="preserve"> |</w:t>
       </w:r>
-      <w:proofErr w:type="gramEnd"/>
       <w:r>
         <w:rPr>
           <w:rFonts w:asciiTheme="minorHAnsi" w:hAnsiTheme="minorHAnsi" w:cstheme="minorHAnsi"/>
@@ -6150,16 +6151,7 @@
           <w:sz w:val="22"/>
           <w:szCs w:val="22"/>
         </w:rPr>
-        <w:t xml:space="preserve"> </w:t>
-      </w:r>
-      <w:proofErr w:type="gramStart"/>
-      <w:r>
-        <w:rPr>
-          <w:rFonts w:asciiTheme="minorHAnsi" w:hAnsiTheme="minorHAnsi" w:cstheme="minorHAnsi"/>
-          <w:sz w:val="22"/>
-          <w:szCs w:val="22"/>
-        </w:rPr>
-        <w:t xml:space="preserve">|  </w:t>
+        <w:t xml:space="preserve"> |  </w:t>
       </w:r>
       <w:r>
         <w:rPr>
@@ -6171,39 +6163,16 @@
           <w:szCs w:val="22"/>
           <w:u w:val="single"/>
         </w:rPr>
-        <w:t>PG</w:t>
-      </w:r>
-      <w:proofErr w:type="gramEnd"/>
-      <w:r>
-        <w:rPr>
-          <w:rFonts w:asciiTheme="minorHAnsi" w:hAnsiTheme="minorHAnsi" w:cstheme="minorHAnsi"/>
-          <w:b/>
-          <w:bCs/>
+        <w:t>PG Calc Incorporated</w:t>
+      </w:r>
+      <w:r>
+        <w:rPr>
+          <w:rFonts w:asciiTheme="minorHAnsi" w:hAnsiTheme="minorHAnsi" w:cstheme="minorHAnsi"/>
           <w:i/>
           <w:sz w:val="22"/>
           <w:szCs w:val="22"/>
-          <w:u w:val="single"/>
-        </w:rPr>
-        <w:t xml:space="preserve"> Calc Incorporated</w:t>
-      </w:r>
-      <w:r>
-        <w:rPr>
-          <w:rFonts w:asciiTheme="minorHAnsi" w:hAnsiTheme="minorHAnsi" w:cstheme="minorHAnsi"/>
-          <w:i/>
-          <w:sz w:val="22"/>
-          <w:szCs w:val="22"/>
-        </w:rPr>
-        <w:t xml:space="preserve">, Cambridge, </w:t>
-      </w:r>
-      <w:proofErr w:type="gramStart"/>
-      <w:r>
-        <w:rPr>
-          <w:rFonts w:asciiTheme="minorHAnsi" w:hAnsiTheme="minorHAnsi" w:cstheme="minorHAnsi"/>
-          <w:i/>
-          <w:sz w:val="22"/>
-          <w:szCs w:val="22"/>
-        </w:rPr>
-        <w:t>MA</w:t>
+        </w:rPr>
+        <w:t>, Cambridge, MA</w:t>
       </w:r>
       <w:r>
         <w:rPr>
@@ -6213,7 +6182,6 @@
         </w:rPr>
         <w:t xml:space="preserve">  |</w:t>
       </w:r>
-      <w:proofErr w:type="gramEnd"/>
       <w:r>
         <w:rPr>
           <w:rFonts w:asciiTheme="minorHAnsi" w:hAnsiTheme="minorHAnsi" w:cstheme="minorHAnsi"/>
@@ -7108,25 +7076,7 @@
           <w:sz w:val="22"/>
           <w:szCs w:val="22"/>
         </w:rPr>
-        <w:t xml:space="preserve"> that included several </w:t>
-      </w:r>
-      <w:proofErr w:type="gramStart"/>
-      <w:r>
-        <w:rPr>
-          <w:rFonts w:asciiTheme="minorHAnsi" w:hAnsiTheme="minorHAnsi" w:cstheme="minorHAnsi"/>
-          <w:sz w:val="22"/>
-          <w:szCs w:val="22"/>
-        </w:rPr>
-        <w:t>third party</w:t>
-      </w:r>
-      <w:proofErr w:type="gramEnd"/>
-      <w:r>
-        <w:rPr>
-          <w:rFonts w:asciiTheme="minorHAnsi" w:hAnsiTheme="minorHAnsi" w:cstheme="minorHAnsi"/>
-          <w:sz w:val="22"/>
-          <w:szCs w:val="22"/>
-        </w:rPr>
-        <w:t xml:space="preserve"> modules</w:t>
+        <w:t xml:space="preserve"> that included several third party modules</w:t>
       </w:r>
       <w:r>
         <w:rPr>
@@ -8652,23 +8602,7 @@
           <w:rFonts w:asciiTheme="minorHAnsi" w:hAnsiTheme="minorHAnsi" w:cstheme="minorHAnsi"/>
           <w:bCs/>
         </w:rPr>
-        <w:t xml:space="preserve">Front-End Web Development </w:t>
-      </w:r>
-      <w:proofErr w:type="gramStart"/>
-      <w:r>
-        <w:rPr>
-          <w:rFonts w:asciiTheme="minorHAnsi" w:hAnsiTheme="minorHAnsi" w:cstheme="minorHAnsi"/>
-          <w:bCs/>
-        </w:rPr>
-        <w:t>With</w:t>
-      </w:r>
-      <w:proofErr w:type="gramEnd"/>
-      <w:r>
-        <w:rPr>
-          <w:rFonts w:asciiTheme="minorHAnsi" w:hAnsiTheme="minorHAnsi" w:cstheme="minorHAnsi"/>
-          <w:bCs/>
-        </w:rPr>
-        <w:t xml:space="preserve"> HTML5, CSS, and JavaScript</w:t>
+        <w:t>Front-End Web Development With HTML5, CSS, and JavaScript</w:t>
       </w:r>
     </w:p>
     <w:p>

</xml_diff>

<commit_message>
updated resume after Data Science Python
</commit_message>
<xml_diff>
--- a/public/docs/vkoval@gmail.com.Resume.docx
+++ b/public/docs/vkoval@gmail.com.Resume.docx
@@ -862,7 +862,6 @@
         </w:rPr>
         <w:t xml:space="preserve">, </w:t>
       </w:r>
-      <w:proofErr w:type="spellStart"/>
       <w:r>
         <w:rPr>
           <w:rFonts w:asciiTheme="minorHAnsi" w:hAnsiTheme="minorHAnsi" w:cstheme="minorHAnsi"/>
@@ -872,7 +871,6 @@
         </w:rPr>
         <w:t>Tkinter</w:t>
       </w:r>
-      <w:proofErr w:type="spellEnd"/>
       <w:r>
         <w:rPr>
           <w:rFonts w:asciiTheme="minorHAnsi" w:hAnsiTheme="minorHAnsi" w:cstheme="minorHAnsi"/>
@@ -908,7 +906,6 @@
         </w:rPr>
         <w:t xml:space="preserve">, </w:t>
       </w:r>
-      <w:proofErr w:type="spellStart"/>
       <w:r>
         <w:rPr>
           <w:rFonts w:asciiTheme="minorHAnsi" w:hAnsiTheme="minorHAnsi" w:cstheme="minorHAnsi"/>
@@ -918,7 +915,6 @@
         </w:rPr>
         <w:t>gRPC</w:t>
       </w:r>
-      <w:proofErr w:type="spellEnd"/>
       <w:r>
         <w:rPr>
           <w:rFonts w:asciiTheme="minorHAnsi" w:hAnsiTheme="minorHAnsi" w:cstheme="minorHAnsi"/>
@@ -945,7 +941,6 @@
         </w:rPr>
         <w:t xml:space="preserve">WinForms, </w:t>
       </w:r>
-      <w:proofErr w:type="spellStart"/>
       <w:r>
         <w:rPr>
           <w:rFonts w:asciiTheme="minorHAnsi" w:hAnsiTheme="minorHAnsi" w:cstheme="minorHAnsi"/>
@@ -970,7 +965,6 @@
         </w:rPr>
         <w:t>orms</w:t>
       </w:r>
-      <w:proofErr w:type="spellEnd"/>
       <w:r>
         <w:rPr>
           <w:rFonts w:asciiTheme="minorHAnsi" w:hAnsiTheme="minorHAnsi" w:cstheme="minorHAnsi"/>
@@ -1293,7 +1287,6 @@
         </w:rPr>
         <w:t xml:space="preserve"> </w:t>
       </w:r>
-      <w:proofErr w:type="spellStart"/>
       <w:r>
         <w:rPr>
           <w:rFonts w:asciiTheme="minorHAnsi" w:hAnsiTheme="minorHAnsi" w:cstheme="minorHAnsi"/>
@@ -1302,7 +1295,6 @@
         </w:rPr>
         <w:t>MSTest</w:t>
       </w:r>
-      <w:proofErr w:type="spellEnd"/>
       <w:r>
         <w:rPr>
           <w:rFonts w:asciiTheme="minorHAnsi" w:hAnsiTheme="minorHAnsi" w:cstheme="minorHAnsi"/>
@@ -1311,7 +1303,6 @@
         </w:rPr>
         <w:t xml:space="preserve">, </w:t>
       </w:r>
-      <w:proofErr w:type="spellStart"/>
       <w:r>
         <w:rPr>
           <w:rFonts w:asciiTheme="minorHAnsi" w:hAnsiTheme="minorHAnsi" w:cstheme="minorHAnsi"/>
@@ -1320,7 +1311,6 @@
         </w:rPr>
         <w:t>DataDog</w:t>
       </w:r>
-      <w:proofErr w:type="spellEnd"/>
     </w:p>
     <w:p>
       <w:pPr>
@@ -1612,7 +1602,43 @@
           <w:sz w:val="22"/>
           <w:szCs w:val="22"/>
         </w:rPr>
-        <w:t xml:space="preserve">, </w:t>
+        <w:t>,</w:t>
+      </w:r>
+      <w:r>
+        <w:rPr>
+          <w:rFonts w:asciiTheme="minorHAnsi" w:hAnsiTheme="minorHAnsi" w:cstheme="minorHAnsi"/>
+          <w:i/>
+          <w:sz w:val="22"/>
+          <w:szCs w:val="22"/>
+        </w:rPr>
+        <w:t xml:space="preserve"> </w:t>
+      </w:r>
+      <w:r>
+        <w:rPr>
+          <w:rFonts w:asciiTheme="minorHAnsi" w:hAnsiTheme="minorHAnsi" w:cstheme="minorHAnsi"/>
+          <w:iCs/>
+          <w:sz w:val="22"/>
+          <w:szCs w:val="22"/>
+        </w:rPr>
+        <w:t>Jupyter Notebook</w:t>
+      </w:r>
+      <w:r>
+        <w:rPr>
+          <w:rFonts w:asciiTheme="minorHAnsi" w:hAnsiTheme="minorHAnsi" w:cstheme="minorHAnsi"/>
+          <w:i/>
+          <w:sz w:val="22"/>
+          <w:szCs w:val="22"/>
+        </w:rPr>
+        <w:t>,</w:t>
+      </w:r>
+      <w:r>
+        <w:rPr>
+          <w:rFonts w:asciiTheme="minorHAnsi" w:hAnsiTheme="minorHAnsi" w:cstheme="minorHAnsi"/>
+          <w:i/>
+          <w:sz w:val="22"/>
+          <w:szCs w:val="22"/>
+        </w:rPr>
+        <w:t xml:space="preserve"> </w:t>
       </w:r>
       <w:r>
         <w:rPr>
@@ -1852,7 +1878,6 @@
         </w:rPr>
         <w:t xml:space="preserve">Git, </w:t>
       </w:r>
-      <w:proofErr w:type="spellStart"/>
       <w:r>
         <w:rPr>
           <w:rFonts w:asciiTheme="minorHAnsi" w:hAnsiTheme="minorHAnsi" w:cstheme="minorHAnsi"/>
@@ -1861,7 +1886,6 @@
         </w:rPr>
         <w:t>BitBucket</w:t>
       </w:r>
-      <w:proofErr w:type="spellEnd"/>
       <w:r>
         <w:rPr>
           <w:rFonts w:asciiTheme="minorHAnsi" w:hAnsiTheme="minorHAnsi" w:cstheme="minorHAnsi"/>
@@ -1876,25 +1900,7 @@
           <w:sz w:val="22"/>
           <w:szCs w:val="22"/>
         </w:rPr>
-        <w:t xml:space="preserve">Jira, Confluence, Jenkins, Nexus, </w:t>
-      </w:r>
-      <w:proofErr w:type="spellStart"/>
-      <w:r>
-        <w:rPr>
-          <w:rFonts w:asciiTheme="minorHAnsi" w:hAnsiTheme="minorHAnsi" w:cstheme="minorHAnsi"/>
-          <w:sz w:val="22"/>
-          <w:szCs w:val="22"/>
-        </w:rPr>
-        <w:t>UrbanCode</w:t>
-      </w:r>
-      <w:proofErr w:type="spellEnd"/>
-      <w:r>
-        <w:rPr>
-          <w:rFonts w:asciiTheme="minorHAnsi" w:hAnsiTheme="minorHAnsi" w:cstheme="minorHAnsi"/>
-          <w:sz w:val="22"/>
-          <w:szCs w:val="22"/>
-        </w:rPr>
-        <w:t xml:space="preserve"> Deploy, SonarQube</w:t>
+        <w:t>Jira, Confluence, Jenkins, Nexus, UrbanCode Deploy, SonarQube</w:t>
       </w:r>
       <w:r>
         <w:rPr>
@@ -2036,25 +2042,7 @@
           <w:sz w:val="22"/>
           <w:szCs w:val="22"/>
         </w:rPr>
-        <w:t xml:space="preserve"> API/Plugins, </w:t>
-      </w:r>
-      <w:proofErr w:type="spellStart"/>
-      <w:r>
-        <w:rPr>
-          <w:rFonts w:asciiTheme="minorHAnsi" w:hAnsiTheme="minorHAnsi" w:cstheme="minorHAnsi"/>
-          <w:sz w:val="22"/>
-          <w:szCs w:val="22"/>
-        </w:rPr>
-        <w:t>Fincad</w:t>
-      </w:r>
-      <w:proofErr w:type="spellEnd"/>
-      <w:r>
-        <w:rPr>
-          <w:rFonts w:asciiTheme="minorHAnsi" w:hAnsiTheme="minorHAnsi" w:cstheme="minorHAnsi"/>
-          <w:sz w:val="22"/>
-          <w:szCs w:val="22"/>
-        </w:rPr>
-        <w:t xml:space="preserve"> API, MS Entity Framework</w:t>
+        <w:t xml:space="preserve"> API/Plugins, Fincad API, MS Entity Framework</w:t>
       </w:r>
       <w:r>
         <w:rPr>
@@ -2102,49 +2090,7 @@
         <w:rPr>
           <w:rFonts w:asciiTheme="minorHAnsi" w:hAnsiTheme="minorHAnsi" w:cstheme="minorHAnsi"/>
         </w:rPr>
-        <w:t xml:space="preserve">Charles River IMS, </w:t>
-      </w:r>
-      <w:proofErr w:type="spellStart"/>
-      <w:r>
-        <w:rPr>
-          <w:rFonts w:asciiTheme="minorHAnsi" w:hAnsiTheme="minorHAnsi" w:cstheme="minorHAnsi"/>
-        </w:rPr>
-        <w:t>HelioGraph</w:t>
-      </w:r>
-      <w:proofErr w:type="spellEnd"/>
-      <w:r>
-        <w:rPr>
-          <w:rFonts w:asciiTheme="minorHAnsi" w:hAnsiTheme="minorHAnsi" w:cstheme="minorHAnsi"/>
-        </w:rPr>
-        <w:t xml:space="preserve">, </w:t>
-      </w:r>
-      <w:proofErr w:type="spellStart"/>
-      <w:r>
-        <w:rPr>
-          <w:rFonts w:asciiTheme="minorHAnsi" w:hAnsiTheme="minorHAnsi" w:cstheme="minorHAnsi"/>
-        </w:rPr>
-        <w:t>Omgeo</w:t>
-      </w:r>
-      <w:proofErr w:type="spellEnd"/>
-      <w:r>
-        <w:rPr>
-          <w:rFonts w:asciiTheme="minorHAnsi" w:hAnsiTheme="minorHAnsi" w:cstheme="minorHAnsi"/>
-        </w:rPr>
-        <w:t xml:space="preserve"> </w:t>
-      </w:r>
-      <w:proofErr w:type="spellStart"/>
-      <w:r>
-        <w:rPr>
-          <w:rFonts w:asciiTheme="minorHAnsi" w:hAnsiTheme="minorHAnsi" w:cstheme="minorHAnsi"/>
-        </w:rPr>
-        <w:t>Oasys</w:t>
-      </w:r>
-      <w:proofErr w:type="spellEnd"/>
-      <w:r>
-        <w:rPr>
-          <w:rFonts w:asciiTheme="minorHAnsi" w:hAnsiTheme="minorHAnsi" w:cstheme="minorHAnsi"/>
-        </w:rPr>
-        <w:t>/CTM</w:t>
+        <w:t>Charles River IMS, HelioGraph, Omgeo Oasys/CTM</w:t>
       </w:r>
     </w:p>
     <w:p>
@@ -2516,15 +2462,7 @@
           <w:sz w:val="22"/>
           <w:szCs w:val="22"/>
         </w:rPr>
-        <w:t xml:space="preserve">, </w:t>
-      </w:r>
-      <w:r>
-        <w:rPr>
-          <w:rFonts w:asciiTheme="minorHAnsi" w:hAnsiTheme="minorHAnsi" w:cstheme="minorHAnsi"/>
-          <w:sz w:val="22"/>
-          <w:szCs w:val="22"/>
-        </w:rPr>
-        <w:t>C</w:t>
+        <w:t>, C</w:t>
       </w:r>
       <w:r>
         <w:rPr>
@@ -2722,18 +2660,8 @@
           <w:sz w:val="22"/>
           <w:szCs w:val="22"/>
         </w:rPr>
-        <w:t xml:space="preserve"> AI technologies (</w:t>
-      </w:r>
-      <w:proofErr w:type="spellStart"/>
-      <w:r>
-        <w:rPr>
-          <w:rFonts w:asciiTheme="minorHAnsi" w:hAnsiTheme="minorHAnsi" w:cstheme="minorHAnsi"/>
-          <w:sz w:val="22"/>
-          <w:szCs w:val="22"/>
-        </w:rPr>
-        <w:t>Groq</w:t>
-      </w:r>
-      <w:proofErr w:type="spellEnd"/>
+        <w:t xml:space="preserve"> AI technologies (Groq</w:t>
+      </w:r>
       <w:r>
         <w:rPr>
           <w:rFonts w:asciiTheme="minorHAnsi" w:hAnsiTheme="minorHAnsi" w:cstheme="minorHAnsi"/>
@@ -2750,43 +2678,7 @@
           <w:sz w:val="22"/>
           <w:szCs w:val="22"/>
         </w:rPr>
-        <w:t xml:space="preserve">and </w:t>
-      </w:r>
-      <w:proofErr w:type="spellStart"/>
-      <w:r>
-        <w:rPr>
-          <w:rFonts w:asciiTheme="minorHAnsi" w:hAnsiTheme="minorHAnsi" w:cstheme="minorHAnsi"/>
-          <w:sz w:val="22"/>
-          <w:szCs w:val="22"/>
-        </w:rPr>
-        <w:t>OCR.space</w:t>
-      </w:r>
-      <w:proofErr w:type="spellEnd"/>
-      <w:r>
-        <w:rPr>
-          <w:rFonts w:asciiTheme="minorHAnsi" w:hAnsiTheme="minorHAnsi" w:cstheme="minorHAnsi"/>
-          <w:sz w:val="22"/>
-          <w:szCs w:val="22"/>
-        </w:rPr>
-        <w:t xml:space="preserve"> APIs), it ensures your emails remain compliant with privacy regulations while maintaining readability. Supports multiple email providers: </w:t>
-      </w:r>
-      <w:proofErr w:type="spellStart"/>
-      <w:r>
-        <w:rPr>
-          <w:rFonts w:asciiTheme="minorHAnsi" w:hAnsiTheme="minorHAnsi" w:cstheme="minorHAnsi"/>
-          <w:sz w:val="22"/>
-          <w:szCs w:val="22"/>
-        </w:rPr>
-        <w:t>Mailpit</w:t>
-      </w:r>
-      <w:proofErr w:type="spellEnd"/>
-      <w:r>
-        <w:rPr>
-          <w:rFonts w:asciiTheme="minorHAnsi" w:hAnsiTheme="minorHAnsi" w:cstheme="minorHAnsi"/>
-          <w:sz w:val="22"/>
-          <w:szCs w:val="22"/>
-        </w:rPr>
-        <w:t>, Resend API, and SendGrid</w:t>
+        <w:t>and OCR.space APIs), it ensures your emails remain compliant with privacy regulations while maintaining readability. Supports multiple email providers: Mailpit, Resend API, and SendGrid</w:t>
       </w:r>
       <w:r>
         <w:rPr>
@@ -2898,6 +2790,253 @@
           <w:szCs w:val="22"/>
         </w:rPr>
         <w:t xml:space="preserve"> interactive data story exploring the Titanic disaster through passenger data, survival rates, and demographic analysis.</w:t>
+      </w:r>
+    </w:p>
+    <w:p>
+      <w:pPr>
+        <w:numPr>
+          <w:ilvl w:val="0"/>
+          <w:numId w:val="4"/>
+        </w:numPr>
+        <w:tabs>
+          <w:tab w:val="num" w:pos="660"/>
+        </w:tabs>
+        <w:ind w:left="660" w:hanging="330"/>
+        <w:rPr>
+          <w:rFonts w:asciiTheme="minorHAnsi" w:hAnsiTheme="minorHAnsi" w:cstheme="minorHAnsi"/>
+          <w:bCs/>
+          <w:sz w:val="22"/>
+          <w:szCs w:val="22"/>
+        </w:rPr>
+      </w:pPr>
+      <w:r>
+        <w:rPr>
+          <w:rFonts w:asciiTheme="minorHAnsi" w:hAnsiTheme="minorHAnsi" w:cstheme="minorHAnsi"/>
+          <w:bCs/>
+          <w:sz w:val="22"/>
+          <w:szCs w:val="22"/>
+        </w:rPr>
+        <w:t xml:space="preserve">Built </w:t>
+      </w:r>
+      <w:r>
+        <w:rPr>
+          <w:rFonts w:asciiTheme="minorHAnsi" w:hAnsiTheme="minorHAnsi" w:cstheme="minorHAnsi"/>
+          <w:bCs/>
+          <w:sz w:val="22"/>
+          <w:szCs w:val="22"/>
+        </w:rPr>
+        <w:t>i</w:t>
+      </w:r>
+      <w:r>
+        <w:rPr>
+          <w:rFonts w:asciiTheme="minorHAnsi" w:hAnsiTheme="minorHAnsi" w:cstheme="minorHAnsi"/>
+          <w:bCs/>
+          <w:sz w:val="22"/>
+          <w:szCs w:val="22"/>
+        </w:rPr>
+        <w:t>nteractive</w:t>
+      </w:r>
+      <w:r>
+        <w:rPr>
+          <w:rFonts w:asciiTheme="minorHAnsi" w:hAnsiTheme="minorHAnsi" w:cstheme="minorHAnsi"/>
+          <w:bCs/>
+          <w:sz w:val="22"/>
+          <w:szCs w:val="22"/>
+        </w:rPr>
+        <w:t xml:space="preserve"> </w:t>
+      </w:r>
+      <w:r>
+        <w:rPr>
+          <w:rFonts w:asciiTheme="minorHAnsi" w:hAnsiTheme="minorHAnsi" w:cstheme="minorHAnsi"/>
+          <w:b/>
+          <w:sz w:val="22"/>
+          <w:szCs w:val="22"/>
+        </w:rPr>
+        <w:t>Jupyter Notebook</w:t>
+      </w:r>
+      <w:r>
+        <w:rPr>
+          <w:rFonts w:asciiTheme="minorHAnsi" w:hAnsiTheme="minorHAnsi" w:cstheme="minorHAnsi"/>
+          <w:bCs/>
+          <w:sz w:val="22"/>
+          <w:szCs w:val="22"/>
+        </w:rPr>
+        <w:t xml:space="preserve"> </w:t>
+      </w:r>
+      <w:r>
+        <w:rPr>
+          <w:rFonts w:asciiTheme="minorHAnsi" w:hAnsiTheme="minorHAnsi" w:cstheme="minorHAnsi"/>
+          <w:b/>
+          <w:sz w:val="22"/>
+          <w:szCs w:val="22"/>
+        </w:rPr>
+        <w:t>dashboard</w:t>
+      </w:r>
+      <w:r>
+        <w:rPr>
+          <w:rFonts w:asciiTheme="minorHAnsi" w:hAnsiTheme="minorHAnsi" w:cstheme="minorHAnsi"/>
+          <w:bCs/>
+          <w:sz w:val="22"/>
+          <w:szCs w:val="22"/>
+        </w:rPr>
+        <w:t xml:space="preserve"> analyzing U.S. pet ownership by state </w:t>
+      </w:r>
+      <w:r>
+        <w:rPr>
+          <w:rFonts w:asciiTheme="minorHAnsi" w:hAnsiTheme="minorHAnsi" w:cstheme="minorHAnsi"/>
+          <w:bCs/>
+          <w:sz w:val="22"/>
+          <w:szCs w:val="22"/>
+        </w:rPr>
+        <w:t>using</w:t>
+      </w:r>
+      <w:r>
+        <w:rPr>
+          <w:rFonts w:asciiTheme="minorHAnsi" w:hAnsiTheme="minorHAnsi" w:cstheme="minorHAnsi"/>
+          <w:bCs/>
+          <w:sz w:val="22"/>
+          <w:szCs w:val="22"/>
+        </w:rPr>
+        <w:t xml:space="preserve"> </w:t>
+      </w:r>
+      <w:r>
+        <w:rPr>
+          <w:rFonts w:asciiTheme="minorHAnsi" w:hAnsiTheme="minorHAnsi" w:cstheme="minorHAnsi"/>
+          <w:b/>
+          <w:bCs/>
+          <w:sz w:val="22"/>
+          <w:szCs w:val="22"/>
+        </w:rPr>
+        <w:t>Panel</w:t>
+      </w:r>
+      <w:r>
+        <w:rPr>
+          <w:rFonts w:asciiTheme="minorHAnsi" w:hAnsiTheme="minorHAnsi" w:cstheme="minorHAnsi"/>
+          <w:bCs/>
+          <w:sz w:val="22"/>
+          <w:szCs w:val="22"/>
+        </w:rPr>
+        <w:t xml:space="preserve">, </w:t>
+      </w:r>
+      <w:r>
+        <w:rPr>
+          <w:rFonts w:asciiTheme="minorHAnsi" w:hAnsiTheme="minorHAnsi" w:cstheme="minorHAnsi"/>
+          <w:b/>
+          <w:bCs/>
+          <w:sz w:val="22"/>
+          <w:szCs w:val="22"/>
+        </w:rPr>
+        <w:t>Plotly</w:t>
+      </w:r>
+      <w:r>
+        <w:rPr>
+          <w:rFonts w:asciiTheme="minorHAnsi" w:hAnsiTheme="minorHAnsi" w:cstheme="minorHAnsi"/>
+          <w:bCs/>
+          <w:sz w:val="22"/>
+          <w:szCs w:val="22"/>
+        </w:rPr>
+        <w:t xml:space="preserve">, </w:t>
+      </w:r>
+      <w:r>
+        <w:rPr>
+          <w:rFonts w:asciiTheme="minorHAnsi" w:hAnsiTheme="minorHAnsi" w:cstheme="minorHAnsi"/>
+          <w:b/>
+          <w:bCs/>
+          <w:sz w:val="22"/>
+          <w:szCs w:val="22"/>
+        </w:rPr>
+        <w:t>Matplotlib</w:t>
+      </w:r>
+      <w:r>
+        <w:rPr>
+          <w:rFonts w:asciiTheme="minorHAnsi" w:hAnsiTheme="minorHAnsi" w:cstheme="minorHAnsi"/>
+          <w:bCs/>
+          <w:sz w:val="22"/>
+          <w:szCs w:val="22"/>
+        </w:rPr>
+        <w:t xml:space="preserve">, and </w:t>
+      </w:r>
+      <w:r>
+        <w:rPr>
+          <w:rFonts w:asciiTheme="minorHAnsi" w:hAnsiTheme="minorHAnsi" w:cstheme="minorHAnsi"/>
+          <w:b/>
+          <w:bCs/>
+          <w:sz w:val="22"/>
+          <w:szCs w:val="22"/>
+        </w:rPr>
+        <w:t>Pandas</w:t>
+      </w:r>
+      <w:r>
+        <w:rPr>
+          <w:rFonts w:asciiTheme="minorHAnsi" w:hAnsiTheme="minorHAnsi" w:cstheme="minorHAnsi"/>
+          <w:bCs/>
+          <w:sz w:val="22"/>
+          <w:szCs w:val="22"/>
+        </w:rPr>
+        <w:t xml:space="preserve"> libraries.</w:t>
+      </w:r>
+      <w:r>
+        <w:rPr>
+          <w:rFonts w:asciiTheme="minorHAnsi" w:hAnsiTheme="minorHAnsi" w:cstheme="minorHAnsi"/>
+          <w:bCs/>
+          <w:sz w:val="22"/>
+          <w:szCs w:val="22"/>
+        </w:rPr>
+        <w:t xml:space="preserve"> Deployed with </w:t>
+      </w:r>
+      <w:r>
+        <w:rPr>
+          <w:rFonts w:asciiTheme="minorHAnsi" w:hAnsiTheme="minorHAnsi" w:cstheme="minorHAnsi"/>
+          <w:b/>
+          <w:sz w:val="22"/>
+          <w:szCs w:val="22"/>
+        </w:rPr>
+        <w:t>Docker</w:t>
+      </w:r>
+      <w:r>
+        <w:rPr>
+          <w:rFonts w:asciiTheme="minorHAnsi" w:hAnsiTheme="minorHAnsi" w:cstheme="minorHAnsi"/>
+          <w:bCs/>
+          <w:sz w:val="22"/>
+          <w:szCs w:val="22"/>
+        </w:rPr>
+        <w:t xml:space="preserve"> to</w:t>
+      </w:r>
+      <w:r>
+        <w:rPr>
+          <w:rFonts w:asciiTheme="minorHAnsi" w:hAnsiTheme="minorHAnsi" w:cstheme="minorHAnsi"/>
+          <w:bCs/>
+          <w:sz w:val="22"/>
+          <w:szCs w:val="22"/>
+        </w:rPr>
+        <w:t xml:space="preserve"> Linux on</w:t>
+      </w:r>
+      <w:r>
+        <w:rPr>
+          <w:rFonts w:asciiTheme="minorHAnsi" w:hAnsiTheme="minorHAnsi" w:cstheme="minorHAnsi"/>
+          <w:bCs/>
+          <w:sz w:val="22"/>
+          <w:szCs w:val="22"/>
+        </w:rPr>
+        <w:t xml:space="preserve"> </w:t>
+      </w:r>
+      <w:r>
+        <w:rPr>
+          <w:rFonts w:asciiTheme="minorHAnsi" w:hAnsiTheme="minorHAnsi" w:cstheme="minorHAnsi"/>
+          <w:bCs/>
+          <w:sz w:val="22"/>
+          <w:szCs w:val="22"/>
+        </w:rPr>
+        <w:t>Hugging Face Spaces</w:t>
+      </w:r>
+      <w:r>
+        <w:rPr>
+          <w:rFonts w:asciiTheme="minorHAnsi" w:hAnsiTheme="minorHAnsi" w:cstheme="minorHAnsi"/>
+          <w:bCs/>
+          <w:sz w:val="22"/>
+          <w:szCs w:val="22"/>
+        </w:rPr>
+        <w:t>.</w:t>
       </w:r>
     </w:p>
     <w:p>
@@ -3838,25 +3977,7 @@
           <w:sz w:val="22"/>
           <w:szCs w:val="22"/>
         </w:rPr>
-        <w:t xml:space="preserve"> (</w:t>
-      </w:r>
-      <w:proofErr w:type="spellStart"/>
-      <w:r>
-        <w:rPr>
-          <w:rFonts w:asciiTheme="minorHAnsi" w:hAnsiTheme="minorHAnsi" w:cstheme="minorHAnsi"/>
-          <w:sz w:val="22"/>
-          <w:szCs w:val="22"/>
-        </w:rPr>
-        <w:t>MSTest</w:t>
-      </w:r>
-      <w:proofErr w:type="spellEnd"/>
-      <w:r>
-        <w:rPr>
-          <w:rFonts w:asciiTheme="minorHAnsi" w:hAnsiTheme="minorHAnsi" w:cstheme="minorHAnsi"/>
-          <w:sz w:val="22"/>
-          <w:szCs w:val="22"/>
-        </w:rPr>
-        <w:t>).</w:t>
+        <w:t xml:space="preserve"> (MSTest).</w:t>
       </w:r>
     </w:p>
     <w:p>
@@ -4301,6 +4422,14 @@
           <w:sz w:val="22"/>
           <w:szCs w:val="22"/>
         </w:rPr>
+        <w:t xml:space="preserve"> WPF</w:t>
+      </w:r>
+      <w:r>
+        <w:rPr>
+          <w:rFonts w:asciiTheme="minorHAnsi" w:hAnsiTheme="minorHAnsi" w:cstheme="minorHAnsi"/>
+          <w:sz w:val="22"/>
+          <w:szCs w:val="22"/>
+        </w:rPr>
         <w:t xml:space="preserve"> .Net Core trading application</w:t>
       </w:r>
       <w:r>
@@ -4408,23 +4537,13 @@
         </w:rPr>
         <w:t xml:space="preserve">of </w:t>
       </w:r>
-      <w:proofErr w:type="spellStart"/>
-      <w:r>
-        <w:rPr>
-          <w:rFonts w:asciiTheme="minorHAnsi" w:hAnsiTheme="minorHAnsi" w:cstheme="minorHAnsi"/>
-          <w:sz w:val="22"/>
-          <w:szCs w:val="22"/>
-        </w:rPr>
-        <w:t>Grpc</w:t>
-      </w:r>
-      <w:proofErr w:type="spellEnd"/>
-      <w:r>
-        <w:rPr>
-          <w:rFonts w:asciiTheme="minorHAnsi" w:hAnsiTheme="minorHAnsi" w:cstheme="minorHAnsi"/>
-          <w:sz w:val="22"/>
-          <w:szCs w:val="22"/>
-        </w:rPr>
-        <w:t xml:space="preserve">/Web </w:t>
+      <w:r>
+        <w:rPr>
+          <w:rFonts w:asciiTheme="minorHAnsi" w:hAnsiTheme="minorHAnsi" w:cstheme="minorHAnsi"/>
+          <w:sz w:val="22"/>
+          <w:szCs w:val="22"/>
+        </w:rPr>
+        <w:t xml:space="preserve">Grpc/Web </w:t>
       </w:r>
       <w:r>
         <w:rPr>
@@ -4704,7 +4823,6 @@
         </w:rPr>
         <w:t xml:space="preserve"> </w:t>
       </w:r>
-      <w:proofErr w:type="spellStart"/>
       <w:r>
         <w:rPr>
           <w:rFonts w:asciiTheme="minorHAnsi" w:hAnsiTheme="minorHAnsi" w:cstheme="minorHAnsi"/>
@@ -4715,7 +4833,6 @@
         </w:rPr>
         <w:t>Mfs</w:t>
       </w:r>
-      <w:proofErr w:type="spellEnd"/>
       <w:r>
         <w:rPr>
           <w:rFonts w:asciiTheme="minorHAnsi" w:hAnsiTheme="minorHAnsi" w:cstheme="minorHAnsi"/>
@@ -6016,25 +6133,7 @@
           <w:sz w:val="22"/>
           <w:szCs w:val="22"/>
         </w:rPr>
-        <w:t xml:space="preserve"> into test and production environments using </w:t>
-      </w:r>
-      <w:proofErr w:type="spellStart"/>
-      <w:r>
-        <w:rPr>
-          <w:rFonts w:asciiTheme="minorHAnsi" w:hAnsiTheme="minorHAnsi" w:cstheme="minorHAnsi"/>
-          <w:sz w:val="22"/>
-          <w:szCs w:val="22"/>
-        </w:rPr>
-        <w:t>UrbanCode</w:t>
-      </w:r>
-      <w:proofErr w:type="spellEnd"/>
-      <w:r>
-        <w:rPr>
-          <w:rFonts w:asciiTheme="minorHAnsi" w:hAnsiTheme="minorHAnsi" w:cstheme="minorHAnsi"/>
-          <w:sz w:val="22"/>
-          <w:szCs w:val="22"/>
-        </w:rPr>
-        <w:t xml:space="preserve"> Deploy.</w:t>
+        <w:t xml:space="preserve"> into test and production environments using UrbanCode Deploy.</w:t>
       </w:r>
     </w:p>
     <w:p>
@@ -6077,25 +6176,7 @@
           <w:sz w:val="22"/>
           <w:szCs w:val="22"/>
         </w:rPr>
-        <w:t xml:space="preserve"> by addressing issues discovered by SonarQube and IBM </w:t>
-      </w:r>
-      <w:proofErr w:type="spellStart"/>
-      <w:r>
-        <w:rPr>
-          <w:rFonts w:asciiTheme="minorHAnsi" w:hAnsiTheme="minorHAnsi" w:cstheme="minorHAnsi"/>
-          <w:sz w:val="22"/>
-          <w:szCs w:val="22"/>
-        </w:rPr>
-        <w:t>AppScan</w:t>
-      </w:r>
-      <w:proofErr w:type="spellEnd"/>
-      <w:r>
-        <w:rPr>
-          <w:rFonts w:asciiTheme="minorHAnsi" w:hAnsiTheme="minorHAnsi" w:cstheme="minorHAnsi"/>
-          <w:sz w:val="22"/>
-          <w:szCs w:val="22"/>
-        </w:rPr>
-        <w:t xml:space="preserve"> Jenkins plugins.</w:t>
+        <w:t xml:space="preserve"> by addressing issues discovered by SonarQube and IBM AppScan Jenkins plugins.</w:t>
       </w:r>
     </w:p>
     <w:p>
@@ -6260,7 +6341,6 @@
         </w:rPr>
         <w:t>(</w:t>
       </w:r>
-      <w:proofErr w:type="spellStart"/>
       <w:r>
         <w:rPr>
           <w:rFonts w:asciiTheme="minorHAnsi" w:hAnsiTheme="minorHAnsi" w:cstheme="minorHAnsi"/>
@@ -6272,7 +6352,6 @@
         </w:rPr>
         <w:t>GiftCalcs</w:t>
       </w:r>
-      <w:proofErr w:type="spellEnd"/>
       <w:r>
         <w:rPr>
           <w:rFonts w:asciiTheme="minorHAnsi" w:hAnsiTheme="minorHAnsi" w:cstheme="minorHAnsi"/>
@@ -6375,7 +6454,6 @@
         </w:rPr>
         <w:t xml:space="preserve"> (</w:t>
       </w:r>
-      <w:proofErr w:type="spellStart"/>
       <w:r>
         <w:rPr>
           <w:rFonts w:asciiTheme="minorHAnsi" w:hAnsiTheme="minorHAnsi" w:cstheme="minorHAnsi"/>
@@ -6387,7 +6465,6 @@
         </w:rPr>
         <w:t>GiftStory</w:t>
       </w:r>
-      <w:proofErr w:type="spellEnd"/>
       <w:r>
         <w:rPr>
           <w:rFonts w:asciiTheme="minorHAnsi" w:hAnsiTheme="minorHAnsi" w:cstheme="minorHAnsi"/>
@@ -6402,61 +6479,41 @@
           <w:sz w:val="22"/>
           <w:szCs w:val="22"/>
         </w:rPr>
-        <w:t xml:space="preserve"> into </w:t>
-      </w:r>
-      <w:proofErr w:type="spellStart"/>
-      <w:r>
-        <w:rPr>
-          <w:rFonts w:asciiTheme="minorHAnsi" w:hAnsiTheme="minorHAnsi" w:cstheme="minorHAnsi"/>
+        <w:t xml:space="preserve"> into GiftCalcs (ASP.NET, Flash).</w:t>
+      </w:r>
+      <w:r>
+        <w:rPr>
+          <w:rFonts w:asciiTheme="minorHAnsi" w:hAnsiTheme="minorHAnsi" w:cstheme="minorHAnsi"/>
+          <w:sz w:val="22"/>
+          <w:szCs w:val="22"/>
+        </w:rPr>
+        <w:t xml:space="preserve"> </w:t>
+      </w:r>
+      <w:r>
+        <w:rPr>
+          <w:rFonts w:asciiTheme="minorHAnsi" w:hAnsiTheme="minorHAnsi" w:cstheme="minorHAnsi"/>
+          <w:sz w:val="22"/>
+          <w:szCs w:val="22"/>
+        </w:rPr>
+        <w:t>Extended</w:t>
+      </w:r>
+      <w:r>
+        <w:rPr>
+          <w:rFonts w:asciiTheme="minorHAnsi" w:hAnsiTheme="minorHAnsi" w:cstheme="minorHAnsi"/>
+          <w:sz w:val="22"/>
+          <w:szCs w:val="22"/>
+        </w:rPr>
+        <w:t xml:space="preserve"> </w:t>
+      </w:r>
+      <w:r>
+        <w:rPr>
+          <w:rFonts w:asciiTheme="minorHAnsi" w:hAnsiTheme="minorHAnsi" w:cstheme="minorHAnsi"/>
+          <w:i/>
           <w:sz w:val="22"/>
           <w:szCs w:val="22"/>
         </w:rPr>
         <w:t>GiftCalcs</w:t>
       </w:r>
-      <w:proofErr w:type="spellEnd"/>
-      <w:r>
-        <w:rPr>
-          <w:rFonts w:asciiTheme="minorHAnsi" w:hAnsiTheme="minorHAnsi" w:cstheme="minorHAnsi"/>
-          <w:sz w:val="22"/>
-          <w:szCs w:val="22"/>
-        </w:rPr>
-        <w:t xml:space="preserve"> (ASP.NET, Flash).</w:t>
-      </w:r>
-      <w:r>
-        <w:rPr>
-          <w:rFonts w:asciiTheme="minorHAnsi" w:hAnsiTheme="minorHAnsi" w:cstheme="minorHAnsi"/>
-          <w:sz w:val="22"/>
-          <w:szCs w:val="22"/>
-        </w:rPr>
-        <w:t xml:space="preserve"> </w:t>
-      </w:r>
-      <w:r>
-        <w:rPr>
-          <w:rFonts w:asciiTheme="minorHAnsi" w:hAnsiTheme="minorHAnsi" w:cstheme="minorHAnsi"/>
-          <w:sz w:val="22"/>
-          <w:szCs w:val="22"/>
-        </w:rPr>
-        <w:t>Extended</w:t>
-      </w:r>
-      <w:r>
-        <w:rPr>
-          <w:rFonts w:asciiTheme="minorHAnsi" w:hAnsiTheme="minorHAnsi" w:cstheme="minorHAnsi"/>
-          <w:sz w:val="22"/>
-          <w:szCs w:val="22"/>
-        </w:rPr>
-        <w:t xml:space="preserve"> </w:t>
-      </w:r>
-      <w:proofErr w:type="spellStart"/>
-      <w:r>
-        <w:rPr>
-          <w:rFonts w:asciiTheme="minorHAnsi" w:hAnsiTheme="minorHAnsi" w:cstheme="minorHAnsi"/>
-          <w:i/>
-          <w:sz w:val="22"/>
-          <w:szCs w:val="22"/>
-        </w:rPr>
-        <w:t>GiftCalcs</w:t>
-      </w:r>
-      <w:proofErr w:type="spellEnd"/>
       <w:r>
         <w:rPr>
           <w:rFonts w:asciiTheme="minorHAnsi" w:hAnsiTheme="minorHAnsi" w:cstheme="minorHAnsi"/>
@@ -6591,7 +6648,6 @@
         </w:rPr>
         <w:t xml:space="preserve"> </w:t>
       </w:r>
-      <w:proofErr w:type="spellStart"/>
       <w:r>
         <w:rPr>
           <w:rFonts w:asciiTheme="minorHAnsi" w:hAnsiTheme="minorHAnsi" w:cstheme="minorHAnsi"/>
@@ -6601,7 +6657,6 @@
         </w:rPr>
         <w:t>GiftCalcs</w:t>
       </w:r>
-      <w:proofErr w:type="spellEnd"/>
       <w:r>
         <w:rPr>
           <w:rFonts w:asciiTheme="minorHAnsi" w:hAnsiTheme="minorHAnsi" w:cstheme="minorHAnsi"/>
@@ -6652,7 +6707,6 @@
         </w:rPr>
         <w:t xml:space="preserve"> Developed </w:t>
       </w:r>
-      <w:proofErr w:type="spellStart"/>
       <w:r>
         <w:rPr>
           <w:rFonts w:asciiTheme="minorHAnsi" w:hAnsiTheme="minorHAnsi" w:cstheme="minorHAnsi"/>
@@ -6662,7 +6716,6 @@
         </w:rPr>
         <w:t>GiftCalcs</w:t>
       </w:r>
-      <w:proofErr w:type="spellEnd"/>
       <w:r>
         <w:rPr>
           <w:rFonts w:asciiTheme="minorHAnsi" w:hAnsiTheme="minorHAnsi" w:cstheme="minorHAnsi"/>
@@ -6799,7 +6852,6 @@
         </w:rPr>
         <w:t>Worked in the team of several programmers to migrate a gift planning administration product (</w:t>
       </w:r>
-      <w:proofErr w:type="spellStart"/>
       <w:r>
         <w:rPr>
           <w:rFonts w:asciiTheme="minorHAnsi" w:hAnsiTheme="minorHAnsi" w:cstheme="minorHAnsi"/>
@@ -6811,7 +6863,6 @@
         </w:rPr>
         <w:t>GiftWrap</w:t>
       </w:r>
-      <w:proofErr w:type="spellEnd"/>
       <w:r>
         <w:rPr>
           <w:rFonts w:asciiTheme="minorHAnsi" w:hAnsiTheme="minorHAnsi" w:cstheme="minorHAnsi"/>
@@ -6889,7 +6940,6 @@
         </w:rPr>
         <w:t xml:space="preserve">Developed a component to merge </w:t>
       </w:r>
-      <w:proofErr w:type="spellStart"/>
       <w:r>
         <w:rPr>
           <w:rFonts w:asciiTheme="minorHAnsi" w:hAnsiTheme="minorHAnsi" w:cstheme="minorHAnsi"/>
@@ -6899,7 +6949,6 @@
         </w:rPr>
         <w:t>GiftWrap</w:t>
       </w:r>
-      <w:proofErr w:type="spellEnd"/>
       <w:r>
         <w:rPr>
           <w:rFonts w:asciiTheme="minorHAnsi" w:hAnsiTheme="minorHAnsi" w:cstheme="minorHAnsi"/>
@@ -7042,7 +7091,6 @@
         </w:rPr>
         <w:t xml:space="preserve"> </w:t>
       </w:r>
-      <w:proofErr w:type="spellStart"/>
       <w:r>
         <w:rPr>
           <w:rFonts w:asciiTheme="minorHAnsi" w:hAnsiTheme="minorHAnsi" w:cstheme="minorHAnsi"/>
@@ -7052,7 +7100,6 @@
         </w:rPr>
         <w:t>GiftWrap</w:t>
       </w:r>
-      <w:proofErr w:type="spellEnd"/>
       <w:r>
         <w:rPr>
           <w:rFonts w:asciiTheme="minorHAnsi" w:hAnsiTheme="minorHAnsi" w:cstheme="minorHAnsi"/>
@@ -7177,31 +7224,7 @@
           <w:sz w:val="22"/>
           <w:szCs w:val="22"/>
         </w:rPr>
-        <w:t xml:space="preserve"> generation of </w:t>
-      </w:r>
-      <w:proofErr w:type="spellStart"/>
-      <w:r>
-        <w:rPr>
-          <w:rFonts w:asciiTheme="minorHAnsi" w:hAnsiTheme="minorHAnsi" w:cstheme="minorHAnsi"/>
-          <w:b/>
-          <w:bCs/>
-          <w:i/>
-          <w:sz w:val="22"/>
-          <w:szCs w:val="22"/>
-        </w:rPr>
-        <w:t>GiftWrap</w:t>
-      </w:r>
-      <w:proofErr w:type="spellEnd"/>
-      <w:r>
-        <w:rPr>
-          <w:rFonts w:asciiTheme="minorHAnsi" w:hAnsiTheme="minorHAnsi" w:cstheme="minorHAnsi"/>
-          <w:b/>
-          <w:bCs/>
-          <w:i/>
-          <w:sz w:val="22"/>
-          <w:szCs w:val="22"/>
-        </w:rPr>
-        <w:t xml:space="preserve"> authorization codes</w:t>
+        <w:t xml:space="preserve"> generation of GiftWrap authorization codes</w:t>
       </w:r>
       <w:r>
         <w:rPr>
@@ -7250,7 +7273,6 @@
         </w:rPr>
         <w:t xml:space="preserve"> </w:t>
       </w:r>
-      <w:proofErr w:type="spellStart"/>
       <w:r>
         <w:rPr>
           <w:rFonts w:asciiTheme="minorHAnsi" w:hAnsiTheme="minorHAnsi" w:cstheme="minorHAnsi"/>
@@ -7260,7 +7282,6 @@
         </w:rPr>
         <w:t>GiftWrap</w:t>
       </w:r>
-      <w:proofErr w:type="spellEnd"/>
       <w:r>
         <w:rPr>
           <w:rFonts w:asciiTheme="minorHAnsi" w:hAnsiTheme="minorHAnsi" w:cstheme="minorHAnsi"/>
@@ -7379,31 +7400,7 @@
           <w:sz w:val="22"/>
           <w:szCs w:val="22"/>
         </w:rPr>
-        <w:t xml:space="preserve"> </w:t>
-      </w:r>
-      <w:proofErr w:type="spellStart"/>
-      <w:r>
-        <w:rPr>
-          <w:rFonts w:asciiTheme="minorHAnsi" w:hAnsiTheme="minorHAnsi" w:cstheme="minorHAnsi"/>
-          <w:b/>
-          <w:bCs/>
-          <w:i/>
-          <w:sz w:val="22"/>
-          <w:szCs w:val="22"/>
-        </w:rPr>
-        <w:t>GiftWrap</w:t>
-      </w:r>
-      <w:proofErr w:type="spellEnd"/>
-      <w:r>
-        <w:rPr>
-          <w:rFonts w:asciiTheme="minorHAnsi" w:hAnsiTheme="minorHAnsi" w:cstheme="minorHAnsi"/>
-          <w:b/>
-          <w:bCs/>
-          <w:i/>
-          <w:sz w:val="22"/>
-          <w:szCs w:val="22"/>
-        </w:rPr>
-        <w:t xml:space="preserve"> database</w:t>
+        <w:t xml:space="preserve"> GiftWrap database</w:t>
       </w:r>
       <w:r>
         <w:rPr>
@@ -8702,23 +8699,7 @@
           <w:rFonts w:asciiTheme="minorHAnsi" w:hAnsiTheme="minorHAnsi" w:cstheme="minorHAnsi"/>
           <w:bCs/>
         </w:rPr>
-        <w:t xml:space="preserve">Using </w:t>
-      </w:r>
-      <w:proofErr w:type="spellStart"/>
-      <w:r>
-        <w:rPr>
-          <w:rFonts w:asciiTheme="minorHAnsi" w:hAnsiTheme="minorHAnsi" w:cstheme="minorHAnsi"/>
-          <w:bCs/>
-        </w:rPr>
-        <w:t>gRPC</w:t>
-      </w:r>
-      <w:proofErr w:type="spellEnd"/>
-      <w:r>
-        <w:rPr>
-          <w:rFonts w:asciiTheme="minorHAnsi" w:hAnsiTheme="minorHAnsi" w:cstheme="minorHAnsi"/>
-          <w:bCs/>
-        </w:rPr>
-        <w:t xml:space="preserve"> in ASP.NET Core</w:t>
+        <w:t>Using gRPC in ASP.NET Core</w:t>
       </w:r>
     </w:p>
     <w:p>
@@ -14932,7 +14913,6 @@
   <w:style w:type="character" w:default="1" w:styleId="DefaultParagraphFont">
     <w:name w:val="Default Paragraph Font"/>
     <w:uiPriority w:val="1"/>
-    <w:semiHidden/>
     <w:unhideWhenUsed/>
   </w:style>
   <w:style w:type="table" w:default="1" w:styleId="TableNormal">

</xml_diff>